<commit_message>
atualização no relatório do problema dos macaquinhos
</commit_message>
<xml_diff>
--- a/Java/EstruturasDeDados/Trabalhos/ProblemaDosMacaquinhos/Relatorio-Alest.docx
+++ b/Java/EstruturasDeDados/Trabalhos/ProblemaDosMacaquinhos/Relatorio-Alest.docx
@@ -7,6 +7,8 @@
         <w:spacing w:after="0" w:line="240" w:lineRule="auto"/>
         <w:rPr>
           <w:rFonts w:ascii="Times New Roman" w:eastAsia="Times New Roman" w:hAnsi="Times New Roman" w:cs="Times New Roman"/>
+          <w:b/>
+          <w:bCs/>
           <w:kern w:val="0"/>
           <w:sz w:val="24"/>
           <w:szCs w:val="24"/>
@@ -17,6 +19,8 @@
       <w:r>
         <w:rPr>
           <w:rFonts w:ascii="Arial" w:eastAsia="Times New Roman" w:hAnsi="Arial" w:cs="Arial"/>
+          <w:b/>
+          <w:bCs/>
           <w:color w:val="000000"/>
           <w:kern w:val="0"/>
           <w:sz w:val="24"/>
@@ -134,20 +138,7 @@
       <w:pPr>
         <w:spacing w:after="240" w:line="240" w:lineRule="auto"/>
         <w:rPr>
-          <w:rFonts w:ascii="Times New Roman" w:eastAsia="Times New Roman" w:hAnsi="Times New Roman" w:cs="Times New Roman"/>
-          <w:kern w:val="0"/>
-          <w:sz w:val="24"/>
-          <w:szCs w:val="24"/>
-          <w:lang w:eastAsia="pt-BR"/>
-          <w14:ligatures w14:val="none"/>
-        </w:rPr>
-      </w:pPr>
-    </w:p>
-    <w:p>
-      <w:pPr>
-        <w:spacing w:after="240" w:line="240" w:lineRule="auto"/>
-        <w:rPr>
-          <w:rFonts w:ascii="Times New Roman" w:eastAsia="Times New Roman" w:hAnsi="Times New Roman" w:cs="Times New Roman"/>
+          <w:rFonts w:ascii="Arial" w:eastAsia="Times New Roman" w:hAnsi="Arial" w:cs="Arial"/>
           <w:kern w:val="0"/>
           <w:sz w:val="24"/>
           <w:szCs w:val="24"/>
@@ -701,7 +692,29 @@
           <w:lang w:eastAsia="pt-BR"/>
           <w14:ligatures w14:val="none"/>
         </w:rPr>
-        <w:t xml:space="preserve"> que o Macaco de número 0 </w:t>
+        <w:t xml:space="preserve"> que o </w:t>
+      </w:r>
+      <w:r>
+        <w:rPr>
+          <w:rFonts w:ascii="Arial" w:eastAsia="Times New Roman" w:hAnsi="Arial" w:cs="Arial"/>
+          <w:kern w:val="0"/>
+          <w:sz w:val="24"/>
+          <w:szCs w:val="24"/>
+          <w:lang w:eastAsia="pt-BR"/>
+          <w14:ligatures w14:val="none"/>
+        </w:rPr>
+        <w:t>M0</w:t>
+      </w:r>
+      <w:r>
+        <w:rPr>
+          <w:rFonts w:ascii="Arial" w:eastAsia="Times New Roman" w:hAnsi="Arial" w:cs="Arial"/>
+          <w:kern w:val="0"/>
+          <w:sz w:val="24"/>
+          <w:szCs w:val="24"/>
+          <w:lang w:eastAsia="pt-BR"/>
+          <w14:ligatures w14:val="none"/>
+        </w:rPr>
+        <w:t xml:space="preserve"> </w:t>
       </w:r>
       <w:r>
         <w:rPr>
@@ -747,7 +760,29 @@
           <w:lang w:eastAsia="pt-BR"/>
           <w14:ligatures w14:val="none"/>
         </w:rPr>
-        <w:t xml:space="preserve"> para o Macaco de número 4 </w:t>
+        <w:t xml:space="preserve"> para o </w:t>
+      </w:r>
+      <w:r>
+        <w:rPr>
+          <w:rFonts w:ascii="Arial" w:eastAsia="Times New Roman" w:hAnsi="Arial" w:cs="Arial"/>
+          <w:kern w:val="0"/>
+          <w:sz w:val="24"/>
+          <w:szCs w:val="24"/>
+          <w:lang w:eastAsia="pt-BR"/>
+          <w14:ligatures w14:val="none"/>
+        </w:rPr>
+        <w:t>M4</w:t>
+      </w:r>
+      <w:r>
+        <w:rPr>
+          <w:rFonts w:ascii="Arial" w:eastAsia="Times New Roman" w:hAnsi="Arial" w:cs="Arial"/>
+          <w:kern w:val="0"/>
+          <w:sz w:val="24"/>
+          <w:szCs w:val="24"/>
+          <w:lang w:eastAsia="pt-BR"/>
+          <w14:ligatures w14:val="none"/>
+        </w:rPr>
+        <w:t xml:space="preserve"> </w:t>
       </w:r>
       <w:r>
         <w:rPr>
@@ -804,7 +839,29 @@
           <w:lang w:eastAsia="pt-BR"/>
           <w14:ligatures w14:val="none"/>
         </w:rPr>
-        <w:t xml:space="preserve"> para o Macaco de número 3. Em seguida, é dada a quantidade total de cocos que </w:t>
+        <w:t xml:space="preserve"> para o </w:t>
+      </w:r>
+      <w:r>
+        <w:rPr>
+          <w:rFonts w:ascii="Arial" w:eastAsia="Times New Roman" w:hAnsi="Arial" w:cs="Arial"/>
+          <w:kern w:val="0"/>
+          <w:sz w:val="24"/>
+          <w:szCs w:val="24"/>
+          <w:lang w:eastAsia="pt-BR"/>
+          <w14:ligatures w14:val="none"/>
+        </w:rPr>
+        <w:t>M3</w:t>
+      </w:r>
+      <w:r>
+        <w:rPr>
+          <w:rFonts w:ascii="Arial" w:eastAsia="Times New Roman" w:hAnsi="Arial" w:cs="Arial"/>
+          <w:kern w:val="0"/>
+          <w:sz w:val="24"/>
+          <w:szCs w:val="24"/>
+          <w:lang w:eastAsia="pt-BR"/>
+          <w14:ligatures w14:val="none"/>
+        </w:rPr>
+        <w:t xml:space="preserve"> 3. Em seguida, é dada a quantidade total de cocos que </w:t>
       </w:r>
       <w:r>
         <w:rPr>
@@ -837,67 +894,81 @@
           <w:lang w:eastAsia="pt-BR"/>
           <w14:ligatures w14:val="none"/>
         </w:rPr>
-        <w:t>possui (11)</w:t>
-      </w:r>
-      <w:r>
-        <w:rPr>
-          <w:rFonts w:ascii="Arial" w:eastAsia="Times New Roman" w:hAnsi="Arial" w:cs="Arial"/>
-          <w:kern w:val="0"/>
-          <w:sz w:val="24"/>
-          <w:szCs w:val="24"/>
-          <w:lang w:eastAsia="pt-BR"/>
-          <w14:ligatures w14:val="none"/>
-        </w:rPr>
-        <w:t xml:space="preserve"> seguido de uma lista com a quantidade de pedras que cada um destes cocos carrega</w:t>
-      </w:r>
-      <w:r>
-        <w:rPr>
-          <w:rFonts w:ascii="Arial" w:eastAsia="Times New Roman" w:hAnsi="Arial" w:cs="Arial"/>
-          <w:kern w:val="0"/>
-          <w:sz w:val="24"/>
-          <w:szCs w:val="24"/>
-          <w:lang w:eastAsia="pt-BR"/>
-          <w14:ligatures w14:val="none"/>
+        <w:t xml:space="preserve">possui (11) seguido de uma lista com a quantidade de pedras que cada um destes cocos carrega </w:t>
+      </w:r>
+      <w:r>
+        <w:rPr>
+          <w:rFonts w:ascii="Arial" w:eastAsia="Times New Roman" w:hAnsi="Arial" w:cs="Arial"/>
+          <w:kern w:val="0"/>
+          <w:sz w:val="24"/>
+          <w:szCs w:val="24"/>
+          <w:lang w:eastAsia="pt-BR"/>
+          <w14:ligatures w14:val="none"/>
+        </w:rPr>
+        <w:t>(</w:t>
+      </w:r>
+      <w:r>
+        <w:rPr>
+          <w:rFonts w:ascii="Arial" w:hAnsi="Arial" w:cs="Arial"/>
+          <w:sz w:val="24"/>
+          <w:szCs w:val="24"/>
+          <w:lang w:eastAsia="pt-BR"/>
+        </w:rPr>
+        <w:t>178</w:t>
+      </w:r>
+      <w:r>
+        <w:rPr>
+          <w:rFonts w:ascii="Arial" w:hAnsi="Arial" w:cs="Arial"/>
+          <w:sz w:val="24"/>
+          <w:szCs w:val="24"/>
+          <w:lang w:eastAsia="pt-BR"/>
+        </w:rPr>
+        <w:t xml:space="preserve">, </w:t>
+      </w:r>
+      <w:r>
+        <w:rPr>
+          <w:rFonts w:ascii="Arial" w:hAnsi="Arial" w:cs="Arial"/>
+          <w:sz w:val="24"/>
+          <w:szCs w:val="24"/>
+          <w:lang w:eastAsia="pt-BR"/>
+        </w:rPr>
+        <w:t>84</w:t>
+      </w:r>
+      <w:r>
+        <w:rPr>
+          <w:rFonts w:ascii="Arial" w:hAnsi="Arial" w:cs="Arial"/>
+          <w:sz w:val="24"/>
+          <w:szCs w:val="24"/>
+          <w:lang w:eastAsia="pt-BR"/>
+        </w:rPr>
+        <w:t>,</w:t>
+      </w:r>
+      <w:r>
+        <w:rPr>
+          <w:rFonts w:ascii="Arial" w:hAnsi="Arial" w:cs="Arial"/>
+          <w:sz w:val="24"/>
+          <w:szCs w:val="24"/>
+          <w:lang w:eastAsia="pt-BR"/>
+        </w:rPr>
+        <w:t xml:space="preserve"> 1,</w:t>
+      </w:r>
+      <w:r>
+        <w:rPr>
+          <w:rFonts w:ascii="Arial" w:hAnsi="Arial" w:cs="Arial"/>
+          <w:sz w:val="24"/>
+          <w:szCs w:val="24"/>
+          <w:lang w:eastAsia="pt-BR"/>
         </w:rPr>
         <w:t xml:space="preserve"> </w:t>
       </w:r>
       <w:r>
         <w:rPr>
-          <w:rFonts w:ascii="Arial" w:eastAsia="Times New Roman" w:hAnsi="Arial" w:cs="Arial"/>
-          <w:kern w:val="0"/>
-          <w:sz w:val="24"/>
-          <w:szCs w:val="24"/>
-          <w:lang w:eastAsia="pt-BR"/>
-          <w14:ligatures w14:val="none"/>
-        </w:rPr>
-        <w:t>(</w:t>
-      </w:r>
-      <w:r>
-        <w:rPr>
-          <w:rFonts w:ascii="Arial" w:hAnsi="Arial" w:cs="Arial"/>
-          <w:sz w:val="24"/>
-          <w:szCs w:val="24"/>
-          <w:lang w:eastAsia="pt-BR"/>
-        </w:rPr>
-        <w:t>178</w:t>
-      </w:r>
-      <w:r>
-        <w:rPr>
-          <w:rFonts w:ascii="Arial" w:hAnsi="Arial" w:cs="Arial"/>
-          <w:sz w:val="24"/>
-          <w:szCs w:val="24"/>
-          <w:lang w:eastAsia="pt-BR"/>
-        </w:rPr>
-        <w:t xml:space="preserve">, </w:t>
-      </w:r>
-      <w:r>
-        <w:rPr>
-          <w:rFonts w:ascii="Arial" w:hAnsi="Arial" w:cs="Arial"/>
-          <w:sz w:val="24"/>
-          <w:szCs w:val="24"/>
-          <w:lang w:eastAsia="pt-BR"/>
-        </w:rPr>
-        <w:t>84</w:t>
+          <w:rFonts w:ascii="Arial" w:hAnsi="Arial" w:cs="Arial"/>
+          <w:sz w:val="24"/>
+          <w:szCs w:val="24"/>
+          <w:lang w:eastAsia="pt-BR"/>
+        </w:rPr>
+        <w:t>...</w:t>
       </w:r>
       <w:r>
         <w:rPr>
@@ -915,42 +986,6 @@
           <w:szCs w:val="24"/>
           <w:lang w:eastAsia="pt-BR"/>
         </w:rPr>
-        <w:t xml:space="preserve"> 1,</w:t>
-      </w:r>
-      <w:r>
-        <w:rPr>
-          <w:rFonts w:ascii="Arial" w:hAnsi="Arial" w:cs="Arial"/>
-          <w:sz w:val="24"/>
-          <w:szCs w:val="24"/>
-          <w:lang w:eastAsia="pt-BR"/>
-        </w:rPr>
-        <w:t xml:space="preserve"> </w:t>
-      </w:r>
-      <w:r>
-        <w:rPr>
-          <w:rFonts w:ascii="Arial" w:hAnsi="Arial" w:cs="Arial"/>
-          <w:sz w:val="24"/>
-          <w:szCs w:val="24"/>
-          <w:lang w:eastAsia="pt-BR"/>
-        </w:rPr>
-        <w:t>...</w:t>
-      </w:r>
-      <w:r>
-        <w:rPr>
-          <w:rFonts w:ascii="Arial" w:hAnsi="Arial" w:cs="Arial"/>
-          <w:sz w:val="24"/>
-          <w:szCs w:val="24"/>
-          <w:lang w:eastAsia="pt-BR"/>
-        </w:rPr>
-        <w:t>,</w:t>
-      </w:r>
-      <w:r>
-        <w:rPr>
-          <w:rFonts w:ascii="Arial" w:hAnsi="Arial" w:cs="Arial"/>
-          <w:sz w:val="24"/>
-          <w:szCs w:val="24"/>
-          <w:lang w:eastAsia="pt-BR"/>
-        </w:rPr>
         <w:t xml:space="preserve"> 44</w:t>
       </w:r>
       <w:r>
@@ -987,7 +1022,16 @@
           <w:szCs w:val="24"/>
           <w:lang w:eastAsia="pt-BR"/>
         </w:rPr>
-        <w:t>Macaco 0 possui</w:t>
+        <w:t xml:space="preserve">M0 </w:t>
+      </w:r>
+      <w:r>
+        <w:rPr>
+          <w:rFonts w:ascii="Arial" w:hAnsi="Arial" w:cs="Arial"/>
+          <w:sz w:val="24"/>
+          <w:szCs w:val="24"/>
+          <w:lang w:eastAsia="pt-BR"/>
+        </w:rPr>
+        <w:t>possui</w:t>
       </w:r>
       <w:r>
         <w:rPr>
@@ -1222,11 +1266,10 @@
           <w:szCs w:val="24"/>
           <w:lang w:eastAsia="pt-BR"/>
         </w:rPr>
-        <w:lastRenderedPageBreak/>
         <w:drawing>
-          <wp:inline distT="0" distB="0" distL="0" distR="0" wp14:anchorId="48952C7D" wp14:editId="69D63E79">
-            <wp:extent cx="2360632" cy="2589644"/>
-            <wp:effectExtent l="0" t="0" r="1905" b="1270"/>
+          <wp:inline distT="0" distB="0" distL="0" distR="0" wp14:anchorId="48952C7D" wp14:editId="27366267">
+            <wp:extent cx="2023062" cy="2219325"/>
+            <wp:effectExtent l="0" t="0" r="0" b="0"/>
             <wp:docPr id="5" name="Imagem 5" descr="Diagrama&#10;&#10;Descrição gerada automaticamente"/>
             <wp:cNvGraphicFramePr>
               <a:graphicFrameLocks xmlns:a="http://schemas.openxmlformats.org/drawingml/2006/main" noChangeAspect="1"/>
@@ -1253,7 +1296,7 @@
                   <pic:spPr>
                     <a:xfrm>
                       <a:off x="0" y="0"/>
-                      <a:ext cx="2382122" cy="2613219"/>
+                      <a:ext cx="2050950" cy="2249919"/>
                     </a:xfrm>
                     <a:prstGeom prst="rect">
                       <a:avLst/>
@@ -1269,10 +1312,257 @@
     <w:p>
       <w:pPr>
         <w:spacing w:after="240" w:line="240" w:lineRule="auto"/>
+        <w:jc w:val="both"/>
+        <w:rPr>
+          <w:rFonts w:ascii="Times New Roman" w:eastAsia="Times New Roman" w:hAnsi="Times New Roman" w:cs="Times New Roman"/>
+          <w:kern w:val="0"/>
+          <w:sz w:val="24"/>
+          <w:szCs w:val="24"/>
+          <w:lang w:eastAsia="pt-BR"/>
+          <w14:ligatures w14:val="none"/>
+        </w:rPr>
+      </w:pPr>
+      <w:r>
+        <w:rPr>
+          <w:rFonts w:ascii="Arial" w:eastAsia="Times New Roman" w:hAnsi="Arial" w:cs="Arial"/>
+          <w:kern w:val="0"/>
+          <w:sz w:val="24"/>
+          <w:szCs w:val="24"/>
+          <w:lang w:eastAsia="pt-BR"/>
+          <w14:ligatures w14:val="none"/>
+        </w:rPr>
+        <w:t xml:space="preserve">A partir </w:t>
+      </w:r>
+      <w:r>
+        <w:rPr>
+          <w:rFonts w:ascii="Arial" w:eastAsia="Times New Roman" w:hAnsi="Arial" w:cs="Arial"/>
+          <w:kern w:val="0"/>
+          <w:sz w:val="24"/>
+          <w:szCs w:val="24"/>
+          <w:lang w:eastAsia="pt-BR"/>
+          <w14:ligatures w14:val="none"/>
+        </w:rPr>
+        <w:t xml:space="preserve">do contexto dado acima, o problema a ser solucionado se </w:t>
+      </w:r>
+      <w:r>
+        <w:rPr>
+          <w:rFonts w:ascii="Arial" w:eastAsia="Times New Roman" w:hAnsi="Arial" w:cs="Arial"/>
+          <w:kern w:val="0"/>
+          <w:sz w:val="24"/>
+          <w:szCs w:val="24"/>
+          <w:lang w:eastAsia="pt-BR"/>
+          <w14:ligatures w14:val="none"/>
+        </w:rPr>
+        <w:t xml:space="preserve">dá </w:t>
+      </w:r>
+      <w:r>
+        <w:rPr>
+          <w:rFonts w:ascii="Arial" w:eastAsia="Times New Roman" w:hAnsi="Arial" w:cs="Arial"/>
+          <w:kern w:val="0"/>
+          <w:sz w:val="24"/>
+          <w:szCs w:val="24"/>
+          <w:lang w:eastAsia="pt-BR"/>
+          <w14:ligatures w14:val="none"/>
+        </w:rPr>
+        <w:t>n</w:t>
+      </w:r>
+      <w:r>
+        <w:rPr>
+          <w:rFonts w:ascii="Arial" w:eastAsia="Times New Roman" w:hAnsi="Arial" w:cs="Arial"/>
+          <w:kern w:val="0"/>
+          <w:sz w:val="24"/>
+          <w:szCs w:val="24"/>
+          <w:lang w:eastAsia="pt-BR"/>
+          <w14:ligatures w14:val="none"/>
+        </w:rPr>
+        <w:t xml:space="preserve">o cálculo do macaco vencedor, visto que vários jogos foram observados </w:t>
+      </w:r>
+      <w:r>
+        <w:rPr>
+          <w:rFonts w:ascii="Arial" w:eastAsia="Times New Roman" w:hAnsi="Arial" w:cs="Arial"/>
+          <w:kern w:val="0"/>
+          <w:sz w:val="24"/>
+          <w:szCs w:val="24"/>
+          <w:lang w:eastAsia="pt-BR"/>
+          <w14:ligatures w14:val="none"/>
+        </w:rPr>
+        <w:t>e que</w:t>
+      </w:r>
+      <w:r>
+        <w:rPr>
+          <w:rFonts w:ascii="Arial" w:eastAsia="Times New Roman" w:hAnsi="Arial" w:cs="Arial"/>
+          <w:kern w:val="0"/>
+          <w:sz w:val="24"/>
+          <w:szCs w:val="24"/>
+          <w:lang w:eastAsia="pt-BR"/>
+          <w14:ligatures w14:val="none"/>
+        </w:rPr>
+        <w:t xml:space="preserve"> cada um envolv</w:t>
+      </w:r>
+      <w:r>
+        <w:rPr>
+          <w:rFonts w:ascii="Arial" w:eastAsia="Times New Roman" w:hAnsi="Arial" w:cs="Arial"/>
+          <w:kern w:val="0"/>
+          <w:sz w:val="24"/>
+          <w:szCs w:val="24"/>
+          <w:lang w:eastAsia="pt-BR"/>
+          <w14:ligatures w14:val="none"/>
+        </w:rPr>
+        <w:t>ia</w:t>
+      </w:r>
+      <w:r>
+        <w:rPr>
+          <w:rFonts w:ascii="Arial" w:eastAsia="Times New Roman" w:hAnsi="Arial" w:cs="Arial"/>
+          <w:kern w:val="0"/>
+          <w:sz w:val="24"/>
+          <w:szCs w:val="24"/>
+          <w:lang w:eastAsia="pt-BR"/>
+          <w14:ligatures w14:val="none"/>
+        </w:rPr>
+        <w:t xml:space="preserve"> diferentes quantidades de</w:t>
+      </w:r>
+      <w:r>
+        <w:rPr>
+          <w:rFonts w:ascii="Arial" w:eastAsia="Times New Roman" w:hAnsi="Arial" w:cs="Arial"/>
+          <w:kern w:val="0"/>
+          <w:sz w:val="24"/>
+          <w:szCs w:val="24"/>
+          <w:lang w:eastAsia="pt-BR"/>
+          <w14:ligatures w14:val="none"/>
+        </w:rPr>
+        <w:t xml:space="preserve"> participantes e com diferentes rodadas de </w:t>
+      </w:r>
+      <w:r>
+        <w:rPr>
+          <w:rFonts w:ascii="Arial" w:eastAsia="Times New Roman" w:hAnsi="Arial" w:cs="Arial"/>
+          <w:kern w:val="0"/>
+          <w:sz w:val="24"/>
+          <w:szCs w:val="24"/>
+          <w:lang w:eastAsia="pt-BR"/>
+          <w14:ligatures w14:val="none"/>
+        </w:rPr>
+        <w:lastRenderedPageBreak/>
+        <w:t xml:space="preserve">distribuição. </w:t>
+      </w:r>
+      <w:r>
+        <w:rPr>
+          <w:rFonts w:ascii="Arial" w:eastAsia="Times New Roman" w:hAnsi="Arial" w:cs="Arial"/>
+          <w:kern w:val="0"/>
+          <w:sz w:val="24"/>
+          <w:szCs w:val="24"/>
+          <w:lang w:eastAsia="pt-BR"/>
+          <w14:ligatures w14:val="none"/>
+        </w:rPr>
+        <w:t>Porém, c</w:t>
+      </w:r>
+      <w:r>
+        <w:rPr>
+          <w:rFonts w:ascii="Arial" w:eastAsia="Times New Roman" w:hAnsi="Arial" w:cs="Arial"/>
+          <w:kern w:val="0"/>
+          <w:sz w:val="24"/>
+          <w:szCs w:val="24"/>
+          <w:lang w:eastAsia="pt-BR"/>
+          <w14:ligatures w14:val="none"/>
+        </w:rPr>
+        <w:t>onsiderando que as anotações</w:t>
+      </w:r>
+      <w:r>
+        <w:rPr>
+          <w:rFonts w:ascii="Arial" w:eastAsia="Times New Roman" w:hAnsi="Arial" w:cs="Arial"/>
+          <w:kern w:val="0"/>
+          <w:sz w:val="24"/>
+          <w:szCs w:val="24"/>
+          <w:lang w:eastAsia="pt-BR"/>
+          <w14:ligatures w14:val="none"/>
+        </w:rPr>
+        <w:t xml:space="preserve"> de distribuição</w:t>
+      </w:r>
+      <w:r>
+        <w:rPr>
+          <w:rFonts w:ascii="Arial" w:eastAsia="Times New Roman" w:hAnsi="Arial" w:cs="Arial"/>
+          <w:kern w:val="0"/>
+          <w:sz w:val="24"/>
+          <w:szCs w:val="24"/>
+          <w:lang w:eastAsia="pt-BR"/>
+          <w14:ligatures w14:val="none"/>
+        </w:rPr>
+        <w:t xml:space="preserve"> </w:t>
+      </w:r>
+      <w:r>
+        <w:rPr>
+          <w:rFonts w:ascii="Arial" w:eastAsia="Times New Roman" w:hAnsi="Arial" w:cs="Arial"/>
+          <w:kern w:val="0"/>
+          <w:sz w:val="24"/>
+          <w:szCs w:val="24"/>
+          <w:lang w:eastAsia="pt-BR"/>
+          <w14:ligatures w14:val="none"/>
+        </w:rPr>
+        <w:t xml:space="preserve">foram feitas </w:t>
+      </w:r>
+      <w:r>
+        <w:rPr>
+          <w:rFonts w:ascii="Arial" w:eastAsia="Times New Roman" w:hAnsi="Arial" w:cs="Arial"/>
+          <w:kern w:val="0"/>
+          <w:sz w:val="24"/>
+          <w:szCs w:val="24"/>
+          <w:lang w:eastAsia="pt-BR"/>
+          <w14:ligatures w14:val="none"/>
+        </w:rPr>
+        <w:t>após todos os macacos já terem sido enumerados</w:t>
+      </w:r>
+      <w:r>
+        <w:rPr>
+          <w:rFonts w:ascii="Arial" w:eastAsia="Times New Roman" w:hAnsi="Arial" w:cs="Arial"/>
+          <w:kern w:val="0"/>
+          <w:sz w:val="24"/>
+          <w:szCs w:val="24"/>
+          <w:lang w:eastAsia="pt-BR"/>
+          <w14:ligatures w14:val="none"/>
+        </w:rPr>
+        <w:t xml:space="preserve"> e que este cálculo será feito por um algoritmo</w:t>
+      </w:r>
+      <w:r>
+        <w:rPr>
+          <w:rFonts w:ascii="Arial" w:eastAsia="Times New Roman" w:hAnsi="Arial" w:cs="Arial"/>
+          <w:kern w:val="0"/>
+          <w:sz w:val="24"/>
+          <w:szCs w:val="24"/>
+          <w:lang w:eastAsia="pt-BR"/>
+          <w14:ligatures w14:val="none"/>
+        </w:rPr>
+        <w:t>, surge a necessidade de sistematizar a resolução do problema</w:t>
+      </w:r>
+      <w:r>
+        <w:rPr>
+          <w:rFonts w:ascii="Arial" w:eastAsia="Times New Roman" w:hAnsi="Arial" w:cs="Arial"/>
+          <w:kern w:val="0"/>
+          <w:sz w:val="24"/>
+          <w:szCs w:val="24"/>
+          <w:lang w:eastAsia="pt-BR"/>
+          <w14:ligatures w14:val="none"/>
+        </w:rPr>
+        <w:t xml:space="preserve"> para que ele possa ser solucionado de forma eficiente</w:t>
+      </w:r>
+      <w:r>
+        <w:rPr>
+          <w:rFonts w:ascii="Arial" w:eastAsia="Times New Roman" w:hAnsi="Arial" w:cs="Arial"/>
+          <w:kern w:val="0"/>
+          <w:sz w:val="24"/>
+          <w:szCs w:val="24"/>
+          <w:lang w:eastAsia="pt-BR"/>
+          <w14:ligatures w14:val="none"/>
+        </w:rPr>
+        <w:t xml:space="preserve">. </w:t>
+      </w:r>
+    </w:p>
+    <w:p>
+      <w:pPr>
+        <w:spacing w:after="0" w:line="240" w:lineRule="auto"/>
         <w:rPr>
           <w:rFonts w:ascii="Arial" w:eastAsia="Times New Roman" w:hAnsi="Arial" w:cs="Arial"/>
           <w:b/>
           <w:bCs/>
+          <w:color w:val="000000"/>
           <w:kern w:val="0"/>
           <w:sz w:val="24"/>
           <w:szCs w:val="24"/>
@@ -1285,13 +1575,14 @@
           <w:rFonts w:ascii="Arial" w:eastAsia="Times New Roman" w:hAnsi="Arial" w:cs="Arial"/>
           <w:b/>
           <w:bCs/>
-          <w:kern w:val="0"/>
-          <w:sz w:val="24"/>
-          <w:szCs w:val="24"/>
-          <w:lang w:eastAsia="pt-BR"/>
-          <w14:ligatures w14:val="none"/>
-        </w:rPr>
-        <w:t>Problema</w:t>
+          <w:color w:val="000000"/>
+          <w:kern w:val="0"/>
+          <w:sz w:val="24"/>
+          <w:szCs w:val="24"/>
+          <w:lang w:eastAsia="pt-BR"/>
+          <w14:ligatures w14:val="none"/>
+        </w:rPr>
+        <w:t>Primeira solução</w:t>
       </w:r>
     </w:p>
     <w:p>
@@ -1316,225 +1607,431 @@
           <w:lang w:eastAsia="pt-BR"/>
           <w14:ligatures w14:val="none"/>
         </w:rPr>
-        <w:t xml:space="preserve">A partir </w:t>
-      </w:r>
-      <w:r>
-        <w:rPr>
-          <w:rFonts w:ascii="Arial" w:eastAsia="Times New Roman" w:hAnsi="Arial" w:cs="Arial"/>
-          <w:kern w:val="0"/>
-          <w:sz w:val="24"/>
-          <w:szCs w:val="24"/>
-          <w:lang w:eastAsia="pt-BR"/>
-          <w14:ligatures w14:val="none"/>
-        </w:rPr>
-        <w:t xml:space="preserve">do contexto dado acima, o problema a ser solucionado se </w:t>
-      </w:r>
-      <w:r>
-        <w:rPr>
-          <w:rFonts w:ascii="Arial" w:eastAsia="Times New Roman" w:hAnsi="Arial" w:cs="Arial"/>
-          <w:kern w:val="0"/>
-          <w:sz w:val="24"/>
-          <w:szCs w:val="24"/>
-          <w:lang w:eastAsia="pt-BR"/>
-          <w14:ligatures w14:val="none"/>
-        </w:rPr>
-        <w:t xml:space="preserve">dá </w:t>
-      </w:r>
-      <w:r>
-        <w:rPr>
-          <w:rFonts w:ascii="Arial" w:eastAsia="Times New Roman" w:hAnsi="Arial" w:cs="Arial"/>
-          <w:kern w:val="0"/>
-          <w:sz w:val="24"/>
-          <w:szCs w:val="24"/>
-          <w:lang w:eastAsia="pt-BR"/>
-          <w14:ligatures w14:val="none"/>
-        </w:rPr>
-        <w:t>n</w:t>
-      </w:r>
-      <w:r>
-        <w:rPr>
-          <w:rFonts w:ascii="Arial" w:eastAsia="Times New Roman" w:hAnsi="Arial" w:cs="Arial"/>
-          <w:kern w:val="0"/>
-          <w:sz w:val="24"/>
-          <w:szCs w:val="24"/>
-          <w:lang w:eastAsia="pt-BR"/>
-          <w14:ligatures w14:val="none"/>
-        </w:rPr>
-        <w:t xml:space="preserve">o cálculo do macaco vencedor, visto que vários jogos foram observados </w:t>
-      </w:r>
-      <w:r>
-        <w:rPr>
-          <w:rFonts w:ascii="Arial" w:eastAsia="Times New Roman" w:hAnsi="Arial" w:cs="Arial"/>
-          <w:kern w:val="0"/>
-          <w:sz w:val="24"/>
-          <w:szCs w:val="24"/>
-          <w:lang w:eastAsia="pt-BR"/>
-          <w14:ligatures w14:val="none"/>
-        </w:rPr>
-        <w:t>e que</w:t>
-      </w:r>
-      <w:r>
-        <w:rPr>
-          <w:rFonts w:ascii="Arial" w:eastAsia="Times New Roman" w:hAnsi="Arial" w:cs="Arial"/>
-          <w:kern w:val="0"/>
-          <w:sz w:val="24"/>
-          <w:szCs w:val="24"/>
-          <w:lang w:eastAsia="pt-BR"/>
-          <w14:ligatures w14:val="none"/>
-        </w:rPr>
-        <w:t xml:space="preserve"> cada um envolv</w:t>
-      </w:r>
-      <w:r>
-        <w:rPr>
-          <w:rFonts w:ascii="Arial" w:eastAsia="Times New Roman" w:hAnsi="Arial" w:cs="Arial"/>
-          <w:kern w:val="0"/>
-          <w:sz w:val="24"/>
-          <w:szCs w:val="24"/>
-          <w:lang w:eastAsia="pt-BR"/>
-          <w14:ligatures w14:val="none"/>
-        </w:rPr>
-        <w:t>ia</w:t>
-      </w:r>
-      <w:r>
-        <w:rPr>
-          <w:rFonts w:ascii="Arial" w:eastAsia="Times New Roman" w:hAnsi="Arial" w:cs="Arial"/>
-          <w:kern w:val="0"/>
-          <w:sz w:val="24"/>
-          <w:szCs w:val="24"/>
-          <w:lang w:eastAsia="pt-BR"/>
-          <w14:ligatures w14:val="none"/>
-        </w:rPr>
-        <w:t xml:space="preserve"> diferentes quantidades de</w:t>
-      </w:r>
-      <w:r>
-        <w:rPr>
-          <w:rFonts w:ascii="Arial" w:eastAsia="Times New Roman" w:hAnsi="Arial" w:cs="Arial"/>
-          <w:kern w:val="0"/>
-          <w:sz w:val="24"/>
-          <w:szCs w:val="24"/>
-          <w:lang w:eastAsia="pt-BR"/>
-          <w14:ligatures w14:val="none"/>
-        </w:rPr>
-        <w:t xml:space="preserve"> participantes e com diferentes quantidades de rodadas de distribuição. </w:t>
-      </w:r>
-      <w:r>
-        <w:rPr>
-          <w:rFonts w:ascii="Arial" w:eastAsia="Times New Roman" w:hAnsi="Arial" w:cs="Arial"/>
-          <w:kern w:val="0"/>
-          <w:sz w:val="24"/>
-          <w:szCs w:val="24"/>
-          <w:lang w:eastAsia="pt-BR"/>
-          <w14:ligatures w14:val="none"/>
-        </w:rPr>
-        <w:t>Porém, c</w:t>
-      </w:r>
-      <w:r>
-        <w:rPr>
-          <w:rFonts w:ascii="Arial" w:eastAsia="Times New Roman" w:hAnsi="Arial" w:cs="Arial"/>
-          <w:kern w:val="0"/>
-          <w:sz w:val="24"/>
-          <w:szCs w:val="24"/>
-          <w:lang w:eastAsia="pt-BR"/>
-          <w14:ligatures w14:val="none"/>
-        </w:rPr>
-        <w:t xml:space="preserve">onsiderando que as anotações </w:t>
-      </w:r>
-      <w:r>
-        <w:rPr>
-          <w:rFonts w:ascii="Arial" w:eastAsia="Times New Roman" w:hAnsi="Arial" w:cs="Arial"/>
-          <w:kern w:val="0"/>
-          <w:sz w:val="24"/>
-          <w:szCs w:val="24"/>
-          <w:lang w:eastAsia="pt-BR"/>
-          <w14:ligatures w14:val="none"/>
-        </w:rPr>
-        <w:t xml:space="preserve">foram feitas </w:t>
-      </w:r>
-      <w:r>
-        <w:rPr>
-          <w:rFonts w:ascii="Arial" w:eastAsia="Times New Roman" w:hAnsi="Arial" w:cs="Arial"/>
-          <w:kern w:val="0"/>
-          <w:sz w:val="24"/>
-          <w:szCs w:val="24"/>
-          <w:lang w:eastAsia="pt-BR"/>
-          <w14:ligatures w14:val="none"/>
-        </w:rPr>
-        <w:t>após todos os macacos já terem sido enumerados</w:t>
-      </w:r>
-      <w:r>
-        <w:rPr>
-          <w:rFonts w:ascii="Arial" w:eastAsia="Times New Roman" w:hAnsi="Arial" w:cs="Arial"/>
-          <w:kern w:val="0"/>
-          <w:sz w:val="24"/>
-          <w:szCs w:val="24"/>
-          <w:lang w:eastAsia="pt-BR"/>
-          <w14:ligatures w14:val="none"/>
-        </w:rPr>
-        <w:t xml:space="preserve"> e que este cálculo será feito por um algoritmo</w:t>
-      </w:r>
-      <w:r>
-        <w:rPr>
-          <w:rFonts w:ascii="Arial" w:eastAsia="Times New Roman" w:hAnsi="Arial" w:cs="Arial"/>
-          <w:kern w:val="0"/>
-          <w:sz w:val="24"/>
-          <w:szCs w:val="24"/>
-          <w:lang w:eastAsia="pt-BR"/>
-          <w14:ligatures w14:val="none"/>
-        </w:rPr>
-        <w:t>, surge a necessidade de sistematizar a resolução do problema</w:t>
-      </w:r>
-      <w:r>
-        <w:rPr>
-          <w:rFonts w:ascii="Arial" w:eastAsia="Times New Roman" w:hAnsi="Arial" w:cs="Arial"/>
-          <w:kern w:val="0"/>
-          <w:sz w:val="24"/>
-          <w:szCs w:val="24"/>
-          <w:lang w:eastAsia="pt-BR"/>
-          <w14:ligatures w14:val="none"/>
-        </w:rPr>
-        <w:t xml:space="preserve"> para que ele possa ser solucionado de forma eficiente</w:t>
-      </w:r>
-      <w:r>
-        <w:rPr>
-          <w:rFonts w:ascii="Arial" w:eastAsia="Times New Roman" w:hAnsi="Arial" w:cs="Arial"/>
-          <w:kern w:val="0"/>
-          <w:sz w:val="24"/>
-          <w:szCs w:val="24"/>
-          <w:lang w:eastAsia="pt-BR"/>
-          <w14:ligatures w14:val="none"/>
-        </w:rPr>
-        <w:t xml:space="preserve">. Abaixo uma amostra um pouco maior das anotações. </w:t>
-      </w:r>
-    </w:p>
-    <w:p>
-      <w:pPr>
-        <w:rPr>
-          <w:rFonts w:ascii="Arial" w:hAnsi="Arial" w:cs="Arial"/>
-          <w:sz w:val="24"/>
-          <w:szCs w:val="24"/>
-        </w:rPr>
-      </w:pPr>
-      <w:r>
-        <w:rPr>
-          <w:rFonts w:ascii="Arial" w:hAnsi="Arial" w:cs="Arial"/>
-          <w:sz w:val="24"/>
-          <w:szCs w:val="24"/>
-        </w:rPr>
-        <w:t>Macaco 0 par -&gt; 4 impar -&gt; 3 : 11 : 178 84 1 111 159 22 54 132 201 51 44</w:t>
-      </w:r>
-      <w:r>
-        <w:rPr>
-          <w:rFonts w:ascii="Arial" w:hAnsi="Arial" w:cs="Arial"/>
-          <w:sz w:val="24"/>
-          <w:szCs w:val="24"/>
-        </w:rPr>
-        <w:br/>
-        <w:t>Macaco 1 par -&gt; 0 impar -&gt; 5 : 9 : 80 82 10 83 98 31 56 84 53</w:t>
+        <w:t>A primeira solução a ser pensada</w:t>
+      </w:r>
+      <w:r>
+        <w:rPr>
+          <w:rFonts w:ascii="Arial" w:eastAsia="Times New Roman" w:hAnsi="Arial" w:cs="Arial"/>
+          <w:kern w:val="0"/>
+          <w:sz w:val="24"/>
+          <w:szCs w:val="24"/>
+          <w:lang w:eastAsia="pt-BR"/>
+          <w14:ligatures w14:val="none"/>
+        </w:rPr>
+        <w:t>, porém não implementada</w:t>
+      </w:r>
+      <w:r>
+        <w:rPr>
+          <w:rFonts w:ascii="Arial" w:eastAsia="Times New Roman" w:hAnsi="Arial" w:cs="Arial"/>
+          <w:kern w:val="0"/>
+          <w:sz w:val="24"/>
+          <w:szCs w:val="24"/>
+          <w:lang w:eastAsia="pt-BR"/>
+          <w14:ligatures w14:val="none"/>
+        </w:rPr>
+        <w:t>,</w:t>
+      </w:r>
+      <w:r>
+        <w:rPr>
+          <w:rFonts w:ascii="Arial" w:eastAsia="Times New Roman" w:hAnsi="Arial" w:cs="Arial"/>
+          <w:kern w:val="0"/>
+          <w:sz w:val="24"/>
+          <w:szCs w:val="24"/>
+          <w:lang w:eastAsia="pt-BR"/>
+          <w14:ligatures w14:val="none"/>
+        </w:rPr>
+        <w:t xml:space="preserve"> </w:t>
+      </w:r>
+      <w:r>
+        <w:rPr>
+          <w:rFonts w:ascii="Arial" w:eastAsia="Times New Roman" w:hAnsi="Arial" w:cs="Arial"/>
+          <w:kern w:val="0"/>
+          <w:sz w:val="24"/>
+          <w:szCs w:val="24"/>
+          <w:lang w:eastAsia="pt-BR"/>
+          <w14:ligatures w14:val="none"/>
+        </w:rPr>
+        <w:t>ser</w:t>
+      </w:r>
+      <w:r>
+        <w:rPr>
+          <w:rFonts w:ascii="Arial" w:eastAsia="Times New Roman" w:hAnsi="Arial" w:cs="Arial"/>
+          <w:kern w:val="0"/>
+          <w:sz w:val="24"/>
+          <w:szCs w:val="24"/>
+          <w:lang w:eastAsia="pt-BR"/>
+          <w14:ligatures w14:val="none"/>
+        </w:rPr>
+        <w:t>i</w:t>
+      </w:r>
+      <w:r>
+        <w:rPr>
+          <w:rFonts w:ascii="Arial" w:eastAsia="Times New Roman" w:hAnsi="Arial" w:cs="Arial"/>
+          <w:kern w:val="0"/>
+          <w:sz w:val="24"/>
+          <w:szCs w:val="24"/>
+          <w:lang w:eastAsia="pt-BR"/>
+          <w14:ligatures w14:val="none"/>
+        </w:rPr>
+        <w:t>a</w:t>
+      </w:r>
+      <w:r>
+        <w:rPr>
+          <w:rFonts w:ascii="Arial" w:eastAsia="Times New Roman" w:hAnsi="Arial" w:cs="Arial"/>
+          <w:kern w:val="0"/>
+          <w:sz w:val="24"/>
+          <w:szCs w:val="24"/>
+          <w:lang w:eastAsia="pt-BR"/>
+          <w14:ligatures w14:val="none"/>
+        </w:rPr>
+        <w:t xml:space="preserve"> realizar a distribuição dos cocos</w:t>
+      </w:r>
+      <w:r>
+        <w:rPr>
+          <w:rFonts w:ascii="Arial" w:eastAsia="Times New Roman" w:hAnsi="Arial" w:cs="Arial"/>
+          <w:kern w:val="0"/>
+          <w:sz w:val="24"/>
+          <w:szCs w:val="24"/>
+          <w:lang w:eastAsia="pt-BR"/>
+          <w14:ligatures w14:val="none"/>
+        </w:rPr>
+        <w:t xml:space="preserve"> partindo da primeira anotação</w:t>
+      </w:r>
+      <w:r>
+        <w:rPr>
+          <w:rFonts w:ascii="Arial" w:eastAsia="Times New Roman" w:hAnsi="Arial" w:cs="Arial"/>
+          <w:kern w:val="0"/>
+          <w:sz w:val="24"/>
+          <w:szCs w:val="24"/>
+          <w:lang w:eastAsia="pt-BR"/>
+          <w14:ligatures w14:val="none"/>
+        </w:rPr>
+        <w:t xml:space="preserve"> feita</w:t>
+      </w:r>
+      <w:r>
+        <w:rPr>
+          <w:rFonts w:ascii="Arial" w:eastAsia="Times New Roman" w:hAnsi="Arial" w:cs="Arial"/>
+          <w:kern w:val="0"/>
+          <w:sz w:val="24"/>
+          <w:szCs w:val="24"/>
+          <w:lang w:eastAsia="pt-BR"/>
+          <w14:ligatures w14:val="none"/>
+        </w:rPr>
+        <w:t xml:space="preserve"> e contin</w:t>
+      </w:r>
+      <w:r>
+        <w:rPr>
+          <w:rFonts w:ascii="Arial" w:eastAsia="Times New Roman" w:hAnsi="Arial" w:cs="Arial"/>
+          <w:kern w:val="0"/>
+          <w:sz w:val="24"/>
+          <w:szCs w:val="24"/>
+          <w:lang w:eastAsia="pt-BR"/>
+          <w14:ligatures w14:val="none"/>
+        </w:rPr>
+        <w:t>u</w:t>
+      </w:r>
+      <w:r>
+        <w:rPr>
+          <w:rFonts w:ascii="Arial" w:eastAsia="Times New Roman" w:hAnsi="Arial" w:cs="Arial"/>
+          <w:kern w:val="0"/>
+          <w:sz w:val="24"/>
+          <w:szCs w:val="24"/>
+          <w:lang w:eastAsia="pt-BR"/>
+          <w14:ligatures w14:val="none"/>
+        </w:rPr>
+        <w:t>ando</w:t>
+      </w:r>
+      <w:r>
+        <w:rPr>
+          <w:rFonts w:ascii="Arial" w:eastAsia="Times New Roman" w:hAnsi="Arial" w:cs="Arial"/>
+          <w:kern w:val="0"/>
+          <w:sz w:val="24"/>
+          <w:szCs w:val="24"/>
+          <w:lang w:eastAsia="pt-BR"/>
+          <w14:ligatures w14:val="none"/>
+        </w:rPr>
+        <w:t xml:space="preserve"> a partir dos macacos que recebe</w:t>
+      </w:r>
+      <w:r>
+        <w:rPr>
+          <w:rFonts w:ascii="Arial" w:eastAsia="Times New Roman" w:hAnsi="Arial" w:cs="Arial"/>
+          <w:kern w:val="0"/>
+          <w:sz w:val="24"/>
+          <w:szCs w:val="24"/>
+          <w:lang w:eastAsia="pt-BR"/>
+          <w14:ligatures w14:val="none"/>
+        </w:rPr>
+        <w:t>ssem</w:t>
+      </w:r>
+      <w:r>
+        <w:rPr>
+          <w:rFonts w:ascii="Arial" w:eastAsia="Times New Roman" w:hAnsi="Arial" w:cs="Arial"/>
+          <w:kern w:val="0"/>
+          <w:sz w:val="24"/>
+          <w:szCs w:val="24"/>
+          <w:lang w:eastAsia="pt-BR"/>
+          <w14:ligatures w14:val="none"/>
+        </w:rPr>
+        <w:t xml:space="preserve"> os cocos. Por exemplo, se M0 entrega para </w:t>
+      </w:r>
+      <w:r>
+        <w:rPr>
+          <w:rFonts w:ascii="Arial" w:eastAsia="Times New Roman" w:hAnsi="Arial" w:cs="Arial"/>
+          <w:kern w:val="0"/>
+          <w:sz w:val="24"/>
+          <w:szCs w:val="24"/>
+          <w:lang w:eastAsia="pt-BR"/>
+          <w14:ligatures w14:val="none"/>
+        </w:rPr>
+        <w:t>M3</w:t>
+      </w:r>
+      <w:r>
+        <w:rPr>
+          <w:rFonts w:ascii="Arial" w:eastAsia="Times New Roman" w:hAnsi="Arial" w:cs="Arial"/>
+          <w:kern w:val="0"/>
+          <w:sz w:val="24"/>
+          <w:szCs w:val="24"/>
+          <w:lang w:eastAsia="pt-BR"/>
+          <w14:ligatures w14:val="none"/>
+        </w:rPr>
+        <w:t xml:space="preserve"> e</w:t>
+      </w:r>
+      <w:r>
+        <w:rPr>
+          <w:rFonts w:ascii="Arial" w:eastAsia="Times New Roman" w:hAnsi="Arial" w:cs="Arial"/>
+          <w:kern w:val="0"/>
+          <w:sz w:val="24"/>
+          <w:szCs w:val="24"/>
+          <w:lang w:eastAsia="pt-BR"/>
+          <w14:ligatures w14:val="none"/>
+        </w:rPr>
+        <w:t xml:space="preserve"> </w:t>
+      </w:r>
+      <w:r>
+        <w:rPr>
+          <w:rFonts w:ascii="Arial" w:eastAsia="Times New Roman" w:hAnsi="Arial" w:cs="Arial"/>
+          <w:kern w:val="0"/>
+          <w:sz w:val="24"/>
+          <w:szCs w:val="24"/>
+          <w:lang w:eastAsia="pt-BR"/>
+          <w14:ligatures w14:val="none"/>
+        </w:rPr>
+        <w:t>M4</w:t>
+      </w:r>
+      <w:r>
+        <w:rPr>
+          <w:rFonts w:ascii="Arial" w:eastAsia="Times New Roman" w:hAnsi="Arial" w:cs="Arial"/>
+          <w:kern w:val="0"/>
+          <w:sz w:val="24"/>
+          <w:szCs w:val="24"/>
+          <w:lang w:eastAsia="pt-BR"/>
+          <w14:ligatures w14:val="none"/>
+        </w:rPr>
+        <w:t xml:space="preserve">, então após </w:t>
+      </w:r>
+      <w:r>
+        <w:rPr>
+          <w:rFonts w:ascii="Arial" w:eastAsia="Times New Roman" w:hAnsi="Arial" w:cs="Arial"/>
+          <w:kern w:val="0"/>
+          <w:sz w:val="24"/>
+          <w:szCs w:val="24"/>
+          <w:lang w:eastAsia="pt-BR"/>
+          <w14:ligatures w14:val="none"/>
+        </w:rPr>
+        <w:t xml:space="preserve">o algoritmo retirar </w:t>
+      </w:r>
+      <w:r>
+        <w:rPr>
+          <w:rFonts w:ascii="Arial" w:eastAsia="Times New Roman" w:hAnsi="Arial" w:cs="Arial"/>
+          <w:kern w:val="0"/>
+          <w:sz w:val="24"/>
+          <w:szCs w:val="24"/>
+          <w:lang w:eastAsia="pt-BR"/>
+          <w14:ligatures w14:val="none"/>
+        </w:rPr>
+        <w:t>a quantidade de cocos</w:t>
+      </w:r>
+      <w:r>
+        <w:rPr>
+          <w:rFonts w:ascii="Arial" w:eastAsia="Times New Roman" w:hAnsi="Arial" w:cs="Arial"/>
+          <w:kern w:val="0"/>
+          <w:sz w:val="24"/>
+          <w:szCs w:val="24"/>
+          <w:lang w:eastAsia="pt-BR"/>
+          <w14:ligatures w14:val="none"/>
+        </w:rPr>
+        <w:t xml:space="preserve"> de M0</w:t>
+      </w:r>
+      <w:r>
+        <w:rPr>
+          <w:rFonts w:ascii="Arial" w:eastAsia="Times New Roman" w:hAnsi="Arial" w:cs="Arial"/>
+          <w:kern w:val="0"/>
+          <w:sz w:val="24"/>
+          <w:szCs w:val="24"/>
+          <w:lang w:eastAsia="pt-BR"/>
+          <w14:ligatures w14:val="none"/>
+        </w:rPr>
+        <w:t xml:space="preserve"> e </w:t>
+      </w:r>
+      <w:r>
+        <w:rPr>
+          <w:rFonts w:ascii="Arial" w:eastAsia="Times New Roman" w:hAnsi="Arial" w:cs="Arial"/>
+          <w:kern w:val="0"/>
+          <w:sz w:val="24"/>
+          <w:szCs w:val="24"/>
+          <w:lang w:eastAsia="pt-BR"/>
+          <w14:ligatures w14:val="none"/>
+        </w:rPr>
+        <w:t>entregar aos outros dois macacos</w:t>
+      </w:r>
+      <w:r>
+        <w:rPr>
+          <w:rFonts w:ascii="Arial" w:eastAsia="Times New Roman" w:hAnsi="Arial" w:cs="Arial"/>
+          <w:kern w:val="0"/>
+          <w:sz w:val="24"/>
+          <w:szCs w:val="24"/>
+          <w:lang w:eastAsia="pt-BR"/>
+          <w14:ligatures w14:val="none"/>
+        </w:rPr>
+        <w:t xml:space="preserve">, fazer o mesmo processo </w:t>
+      </w:r>
+      <w:r>
+        <w:rPr>
+          <w:rFonts w:ascii="Arial" w:eastAsia="Times New Roman" w:hAnsi="Arial" w:cs="Arial"/>
+          <w:kern w:val="0"/>
+          <w:sz w:val="24"/>
+          <w:szCs w:val="24"/>
+          <w:lang w:eastAsia="pt-BR"/>
+          <w14:ligatures w14:val="none"/>
+        </w:rPr>
+        <w:t>para</w:t>
+      </w:r>
+      <w:r>
+        <w:rPr>
+          <w:rFonts w:ascii="Arial" w:eastAsia="Times New Roman" w:hAnsi="Arial" w:cs="Arial"/>
+          <w:kern w:val="0"/>
+          <w:sz w:val="24"/>
+          <w:szCs w:val="24"/>
+          <w:lang w:eastAsia="pt-BR"/>
+          <w14:ligatures w14:val="none"/>
+        </w:rPr>
+        <w:t xml:space="preserve"> </w:t>
+      </w:r>
+      <w:r>
+        <w:rPr>
+          <w:rFonts w:ascii="Arial" w:eastAsia="Times New Roman" w:hAnsi="Arial" w:cs="Arial"/>
+          <w:kern w:val="0"/>
+          <w:sz w:val="24"/>
+          <w:szCs w:val="24"/>
+          <w:lang w:eastAsia="pt-BR"/>
+          <w14:ligatures w14:val="none"/>
+        </w:rPr>
+        <w:t xml:space="preserve">cada um deles. </w:t>
+      </w:r>
+      <w:r>
+        <w:rPr>
+          <w:rFonts w:ascii="Arial" w:eastAsia="Times New Roman" w:hAnsi="Arial" w:cs="Arial"/>
+          <w:kern w:val="0"/>
+          <w:sz w:val="24"/>
+          <w:szCs w:val="24"/>
+          <w:lang w:eastAsia="pt-BR"/>
+          <w14:ligatures w14:val="none"/>
+        </w:rPr>
+        <w:t xml:space="preserve">Em termos de </w:t>
+      </w:r>
+      <w:r>
+        <w:rPr>
+          <w:rFonts w:ascii="Arial" w:eastAsia="Times New Roman" w:hAnsi="Arial" w:cs="Arial"/>
+          <w:kern w:val="0"/>
+          <w:sz w:val="24"/>
+          <w:szCs w:val="24"/>
+          <w:lang w:eastAsia="pt-BR"/>
+          <w14:ligatures w14:val="none"/>
+        </w:rPr>
+        <w:t>estrutura de dados</w:t>
+      </w:r>
+      <w:r>
+        <w:rPr>
+          <w:rFonts w:ascii="Arial" w:eastAsia="Times New Roman" w:hAnsi="Arial" w:cs="Arial"/>
+          <w:kern w:val="0"/>
+          <w:sz w:val="24"/>
+          <w:szCs w:val="24"/>
+          <w:lang w:eastAsia="pt-BR"/>
+          <w14:ligatures w14:val="none"/>
+        </w:rPr>
+        <w:t>,</w:t>
+      </w:r>
+      <w:r>
+        <w:rPr>
+          <w:rFonts w:ascii="Arial" w:eastAsia="Times New Roman" w:hAnsi="Arial" w:cs="Arial"/>
+          <w:kern w:val="0"/>
+          <w:sz w:val="24"/>
+          <w:szCs w:val="24"/>
+          <w:lang w:eastAsia="pt-BR"/>
+          <w14:ligatures w14:val="none"/>
+        </w:rPr>
+        <w:t xml:space="preserve"> teríamos </w:t>
+      </w:r>
+      <w:r>
+        <w:rPr>
+          <w:rFonts w:ascii="Arial" w:eastAsia="Times New Roman" w:hAnsi="Arial" w:cs="Arial"/>
+          <w:kern w:val="0"/>
+          <w:sz w:val="24"/>
+          <w:szCs w:val="24"/>
+          <w:lang w:eastAsia="pt-BR"/>
+          <w14:ligatures w14:val="none"/>
+        </w:rPr>
+        <w:t xml:space="preserve">que a distribuição de cocos </w:t>
+      </w:r>
+      <w:r>
+        <w:rPr>
+          <w:rFonts w:ascii="Arial" w:eastAsia="Times New Roman" w:hAnsi="Arial" w:cs="Arial"/>
+          <w:kern w:val="0"/>
+          <w:sz w:val="24"/>
+          <w:szCs w:val="24"/>
+          <w:lang w:eastAsia="pt-BR"/>
+          <w14:ligatures w14:val="none"/>
+        </w:rPr>
+        <w:t>de forma análoga à e</w:t>
+      </w:r>
+      <w:r>
+        <w:rPr>
+          <w:rFonts w:ascii="Arial" w:eastAsia="Times New Roman" w:hAnsi="Arial" w:cs="Arial"/>
+          <w:kern w:val="0"/>
+          <w:sz w:val="24"/>
+          <w:szCs w:val="24"/>
+          <w:lang w:eastAsia="pt-BR"/>
+          <w14:ligatures w14:val="none"/>
+        </w:rPr>
+        <w:t xml:space="preserve"> estrutura de </w:t>
+      </w:r>
+      <w:r>
+        <w:rPr>
+          <w:rFonts w:ascii="Arial" w:eastAsia="Times New Roman" w:hAnsi="Arial" w:cs="Arial"/>
+          <w:kern w:val="0"/>
+          <w:sz w:val="24"/>
+          <w:szCs w:val="24"/>
+          <w:lang w:eastAsia="pt-BR"/>
+          <w14:ligatures w14:val="none"/>
+        </w:rPr>
+        <w:t>Árvore Binária</w:t>
+      </w:r>
+      <w:r>
+        <w:rPr>
+          <w:rFonts w:ascii="Arial" w:eastAsia="Times New Roman" w:hAnsi="Arial" w:cs="Arial"/>
+          <w:kern w:val="0"/>
+          <w:sz w:val="24"/>
+          <w:szCs w:val="24"/>
+          <w:lang w:eastAsia="pt-BR"/>
+          <w14:ligatures w14:val="none"/>
+        </w:rPr>
+        <w:t>.</w:t>
       </w:r>
     </w:p>
     <w:p>
       <w:pPr>
         <w:spacing w:after="240" w:line="240" w:lineRule="auto"/>
+        <w:jc w:val="center"/>
         <w:rPr>
           <w:rFonts w:ascii="Arial" w:eastAsia="Times New Roman" w:hAnsi="Arial" w:cs="Arial"/>
           <w:kern w:val="0"/>
@@ -1547,61 +2044,59 @@
       <w:r>
         <w:rPr>
           <w:rFonts w:ascii="Arial" w:eastAsia="Times New Roman" w:hAnsi="Arial" w:cs="Arial"/>
-          <w:kern w:val="0"/>
-          <w:sz w:val="24"/>
-          <w:szCs w:val="24"/>
-          <w:lang w:eastAsia="pt-BR"/>
-          <w14:ligatures w14:val="none"/>
-        </w:rPr>
-        <w:t>...</w:t>
-      </w:r>
-    </w:p>
-    <w:p>
-      <w:pPr>
-        <w:rPr>
-          <w:rFonts w:ascii="Arial" w:hAnsi="Arial" w:cs="Arial"/>
-          <w:sz w:val="24"/>
-          <w:szCs w:val="24"/>
-        </w:rPr>
-      </w:pPr>
-      <w:r>
-        <w:rPr>
-          <w:rFonts w:ascii="Arial" w:hAnsi="Arial" w:cs="Arial"/>
-          <w:sz w:val="24"/>
-          <w:szCs w:val="24"/>
-        </w:rPr>
-        <w:t>Macaco 3 par -&gt; 0 impar -&gt; 4 : 3 : 121 10 162</w:t>
-      </w:r>
-      <w:r>
-        <w:rPr>
-          <w:rFonts w:ascii="Arial" w:hAnsi="Arial" w:cs="Arial"/>
-          <w:sz w:val="24"/>
-          <w:szCs w:val="24"/>
-        </w:rPr>
-        <w:br/>
-        <w:t>Macaco 4 par -&gt; 0 impar -&gt; 5 : 5 : 16 110 125 113 35</w:t>
-      </w:r>
-    </w:p>
-    <w:p>
-      <w:pPr>
-        <w:rPr>
-          <w:rFonts w:ascii="Arial" w:hAnsi="Arial" w:cs="Arial"/>
-          <w:sz w:val="24"/>
-          <w:szCs w:val="24"/>
-        </w:rPr>
-      </w:pPr>
-      <w:r>
-        <w:rPr>
-          <w:rFonts w:ascii="Arial" w:hAnsi="Arial" w:cs="Arial"/>
-          <w:sz w:val="24"/>
-          <w:szCs w:val="24"/>
-        </w:rPr>
-        <w:t>...</w:t>
+          <w:noProof/>
+          <w:kern w:val="0"/>
+          <w:sz w:val="24"/>
+          <w:szCs w:val="24"/>
+          <w:lang w:eastAsia="pt-BR"/>
+        </w:rPr>
+        <w:drawing>
+          <wp:inline distT="0" distB="0" distL="0" distR="0" wp14:anchorId="2ABA3A61" wp14:editId="154ABCD1">
+            <wp:extent cx="2388199" cy="2181225"/>
+            <wp:effectExtent l="0" t="0" r="0" b="0"/>
+            <wp:docPr id="3" name="Imagem 3" descr="Diagrama&#10;&#10;Descrição gerada automaticamente"/>
+            <wp:cNvGraphicFramePr>
+              <a:graphicFrameLocks xmlns:a="http://schemas.openxmlformats.org/drawingml/2006/main" noChangeAspect="1"/>
+            </wp:cNvGraphicFramePr>
+            <a:graphic xmlns:a="http://schemas.openxmlformats.org/drawingml/2006/main">
+              <a:graphicData uri="http://schemas.openxmlformats.org/drawingml/2006/picture">
+                <pic:pic xmlns:pic="http://schemas.openxmlformats.org/drawingml/2006/picture">
+                  <pic:nvPicPr>
+                    <pic:cNvPr id="3" name="Imagem 3" descr="Diagrama&#10;&#10;Descrição gerada automaticamente"/>
+                    <pic:cNvPicPr/>
+                  </pic:nvPicPr>
+                  <pic:blipFill>
+                    <a:blip r:embed="rId5" cstate="print">
+                      <a:extLst>
+                        <a:ext uri="{28A0092B-C50C-407E-A947-70E740481C1C}">
+                          <a14:useLocalDpi xmlns:a14="http://schemas.microsoft.com/office/drawing/2010/main" val="0"/>
+                        </a:ext>
+                      </a:extLst>
+                    </a:blip>
+                    <a:stretch>
+                      <a:fillRect/>
+                    </a:stretch>
+                  </pic:blipFill>
+                  <pic:spPr>
+                    <a:xfrm>
+                      <a:off x="0" y="0"/>
+                      <a:ext cx="2401537" cy="2193407"/>
+                    </a:xfrm>
+                    <a:prstGeom prst="rect">
+                      <a:avLst/>
+                    </a:prstGeom>
+                  </pic:spPr>
+                </pic:pic>
+              </a:graphicData>
+            </a:graphic>
+          </wp:inline>
+        </w:drawing>
       </w:r>
     </w:p>
     <w:p>
       <w:pPr>
         <w:spacing w:after="240" w:line="240" w:lineRule="auto"/>
+        <w:jc w:val="both"/>
         <w:rPr>
           <w:rFonts w:ascii="Arial" w:eastAsia="Times New Roman" w:hAnsi="Arial" w:cs="Arial"/>
           <w:kern w:val="0"/>
@@ -1620,73 +2115,7 @@
           <w:lang w:eastAsia="pt-BR"/>
           <w14:ligatures w14:val="none"/>
         </w:rPr>
-        <w:t>Como podemos ver,</w:t>
-      </w:r>
-      <w:r>
-        <w:rPr>
-          <w:rFonts w:ascii="Arial" w:eastAsia="Times New Roman" w:hAnsi="Arial" w:cs="Arial"/>
-          <w:kern w:val="0"/>
-          <w:sz w:val="24"/>
-          <w:szCs w:val="24"/>
-          <w:lang w:eastAsia="pt-BR"/>
-          <w14:ligatures w14:val="none"/>
-        </w:rPr>
-        <w:t xml:space="preserve"> após o Macaco 0 distribuir seus cocos</w:t>
-      </w:r>
-      <w:r>
-        <w:rPr>
-          <w:rFonts w:ascii="Arial" w:eastAsia="Times New Roman" w:hAnsi="Arial" w:cs="Arial"/>
-          <w:kern w:val="0"/>
-          <w:sz w:val="24"/>
-          <w:szCs w:val="24"/>
-          <w:lang w:eastAsia="pt-BR"/>
-          <w14:ligatures w14:val="none"/>
-        </w:rPr>
-        <w:t xml:space="preserve"> para o 3 e o 4</w:t>
-      </w:r>
-      <w:r>
-        <w:rPr>
-          <w:rFonts w:ascii="Arial" w:eastAsia="Times New Roman" w:hAnsi="Arial" w:cs="Arial"/>
-          <w:kern w:val="0"/>
-          <w:sz w:val="24"/>
-          <w:szCs w:val="24"/>
-          <w:lang w:eastAsia="pt-BR"/>
-          <w14:ligatures w14:val="none"/>
-        </w:rPr>
-        <w:t>,</w:t>
-      </w:r>
-      <w:r>
-        <w:rPr>
-          <w:rFonts w:ascii="Arial" w:eastAsia="Times New Roman" w:hAnsi="Arial" w:cs="Arial"/>
-          <w:kern w:val="0"/>
-          <w:sz w:val="24"/>
-          <w:szCs w:val="24"/>
-          <w:lang w:eastAsia="pt-BR"/>
-          <w14:ligatures w14:val="none"/>
-        </w:rPr>
-        <w:t xml:space="preserve"> o próximo que irá distribuir será 1, que fará isto para o 0 e o 5</w:t>
-      </w:r>
-      <w:r>
-        <w:rPr>
-          <w:rFonts w:ascii="Arial" w:eastAsia="Times New Roman" w:hAnsi="Arial" w:cs="Arial"/>
-          <w:kern w:val="0"/>
-          <w:sz w:val="24"/>
-          <w:szCs w:val="24"/>
-          <w:lang w:eastAsia="pt-BR"/>
-          <w14:ligatures w14:val="none"/>
-        </w:rPr>
-        <w:t xml:space="preserve">. Assim, </w:t>
-      </w:r>
-      <w:r>
-        <w:rPr>
-          <w:rFonts w:ascii="Arial" w:eastAsia="Times New Roman" w:hAnsi="Arial" w:cs="Arial"/>
-          <w:kern w:val="0"/>
-          <w:sz w:val="24"/>
-          <w:szCs w:val="24"/>
-          <w:lang w:eastAsia="pt-BR"/>
-          <w14:ligatures w14:val="none"/>
-        </w:rPr>
-        <w:t>seria ineficiente programar o algoritmo para</w:t>
+        <w:t>Abaixo temos uma amostra um pouco maior das anotações de exemplo:</w:t>
       </w:r>
       <w:r>
         <w:rPr>
@@ -1699,60 +2128,54 @@
         </w:rPr>
         <w:t xml:space="preserve"> </w:t>
       </w:r>
-      <w:r>
-        <w:rPr>
-          <w:rFonts w:ascii="Arial" w:eastAsia="Times New Roman" w:hAnsi="Arial" w:cs="Arial"/>
-          <w:kern w:val="0"/>
-          <w:sz w:val="24"/>
-          <w:szCs w:val="24"/>
-          <w:lang w:eastAsia="pt-BR"/>
-          <w14:ligatures w14:val="none"/>
-        </w:rPr>
-        <w:t xml:space="preserve"> fazer a distribuição a partir dos macacos que receberam os cocos</w:t>
-      </w:r>
-      <w:r>
-        <w:rPr>
-          <w:rFonts w:ascii="Arial" w:eastAsia="Times New Roman" w:hAnsi="Arial" w:cs="Arial"/>
-          <w:kern w:val="0"/>
-          <w:sz w:val="24"/>
-          <w:szCs w:val="24"/>
-          <w:lang w:eastAsia="pt-BR"/>
-          <w14:ligatures w14:val="none"/>
-        </w:rPr>
-        <w:t xml:space="preserve"> (p</w:t>
-      </w:r>
-      <w:r>
-        <w:rPr>
-          <w:rFonts w:ascii="Arial" w:eastAsia="Times New Roman" w:hAnsi="Arial" w:cs="Arial"/>
-          <w:kern w:val="0"/>
-          <w:sz w:val="24"/>
-          <w:szCs w:val="24"/>
-          <w:lang w:eastAsia="pt-BR"/>
-          <w14:ligatures w14:val="none"/>
-        </w:rPr>
-        <w:t xml:space="preserve">or exemplo, </w:t>
-      </w:r>
-      <w:r>
-        <w:rPr>
-          <w:rFonts w:ascii="Arial" w:eastAsia="Times New Roman" w:hAnsi="Arial" w:cs="Arial"/>
-          <w:kern w:val="0"/>
-          <w:sz w:val="24"/>
-          <w:szCs w:val="24"/>
-          <w:lang w:eastAsia="pt-BR"/>
-          <w14:ligatures w14:val="none"/>
-        </w:rPr>
-        <w:t xml:space="preserve">se o Macaco 0 envia para o 3 e o 4, continuar distribuindo a partir do 3 e 4) por dois motivos: </w:t>
-      </w:r>
-      <w:r>
-        <w:rPr>
-          <w:rFonts w:ascii="Arial" w:eastAsia="Times New Roman" w:hAnsi="Arial" w:cs="Arial"/>
-          <w:kern w:val="0"/>
-          <w:sz w:val="24"/>
-          <w:szCs w:val="24"/>
-          <w:lang w:eastAsia="pt-BR"/>
-          <w14:ligatures w14:val="none"/>
-        </w:rPr>
-        <w:t xml:space="preserve">a informação que temos de para onde o 4 enviará os seus cocos estão algumas linhas abaixo do </w:t>
+    </w:p>
+    <w:p>
+      <w:pPr>
+        <w:rPr>
+          <w:rFonts w:ascii="Arial" w:hAnsi="Arial" w:cs="Arial"/>
+          <w:sz w:val="24"/>
+          <w:szCs w:val="24"/>
+        </w:rPr>
+      </w:pPr>
+      <w:r>
+        <w:rPr>
+          <w:rFonts w:ascii="Arial" w:hAnsi="Arial" w:cs="Arial"/>
+          <w:sz w:val="24"/>
+          <w:szCs w:val="24"/>
+        </w:rPr>
+        <w:t xml:space="preserve">     </w:t>
+      </w:r>
+      <w:r>
+        <w:rPr>
+          <w:rFonts w:ascii="Arial" w:hAnsi="Arial" w:cs="Arial"/>
+          <w:sz w:val="24"/>
+          <w:szCs w:val="24"/>
+        </w:rPr>
+        <w:t>Macaco 0 par -&gt; 4 impar -&gt; 3 : 11 : 178 84 1 111 159 22 54 132 201 51 44</w:t>
+      </w:r>
+      <w:r>
+        <w:rPr>
+          <w:rFonts w:ascii="Arial" w:hAnsi="Arial" w:cs="Arial"/>
+          <w:sz w:val="24"/>
+          <w:szCs w:val="24"/>
+        </w:rPr>
+        <w:br/>
+      </w:r>
+      <w:r>
+        <w:rPr>
+          <w:rFonts w:ascii="Arial" w:hAnsi="Arial" w:cs="Arial"/>
+          <w:sz w:val="24"/>
+          <w:szCs w:val="24"/>
+        </w:rPr>
+        <w:t xml:space="preserve">     </w:t>
+      </w:r>
+      <w:r>
+        <w:rPr>
+          <w:rFonts w:ascii="Arial" w:hAnsi="Arial" w:cs="Arial"/>
+          <w:sz w:val="24"/>
+          <w:szCs w:val="24"/>
+        </w:rPr>
+        <w:t>Macaco 1 par -&gt; 0 impar -&gt; 5 : 9 : 80 82 10 83 98 31 56 84 53</w:t>
       </w:r>
     </w:p>
     <w:p>
@@ -1776,23 +2199,117 @@
           <w:lang w:eastAsia="pt-BR"/>
           <w14:ligatures w14:val="none"/>
         </w:rPr>
-        <w:t xml:space="preserve"> cálculo continuando as </w:t>
-      </w:r>
-      <w:r>
-        <w:rPr>
-          <w:rFonts w:ascii="Arial" w:eastAsia="Times New Roman" w:hAnsi="Arial" w:cs="Arial"/>
-          <w:kern w:val="0"/>
-          <w:sz w:val="24"/>
-          <w:szCs w:val="24"/>
-          <w:lang w:eastAsia="pt-BR"/>
-          <w14:ligatures w14:val="none"/>
-        </w:rPr>
-        <w:t>distribuições a partir dos macacos que recebem os cocos,</w:t>
+        <w:t xml:space="preserve">     </w:t>
+      </w:r>
+      <w:r>
+        <w:rPr>
+          <w:rFonts w:ascii="Arial" w:eastAsia="Times New Roman" w:hAnsi="Arial" w:cs="Arial"/>
+          <w:kern w:val="0"/>
+          <w:sz w:val="24"/>
+          <w:szCs w:val="24"/>
+          <w:lang w:eastAsia="pt-BR"/>
+          <w14:ligatures w14:val="none"/>
+        </w:rPr>
+        <w:t>...</w:t>
+      </w:r>
+    </w:p>
+    <w:p>
+      <w:pPr>
+        <w:rPr>
+          <w:rFonts w:ascii="Arial" w:hAnsi="Arial" w:cs="Arial"/>
+          <w:sz w:val="24"/>
+          <w:szCs w:val="24"/>
+        </w:rPr>
+      </w:pPr>
+      <w:r>
+        <w:rPr>
+          <w:rFonts w:ascii="Arial" w:hAnsi="Arial" w:cs="Arial"/>
+          <w:sz w:val="24"/>
+          <w:szCs w:val="24"/>
+        </w:rPr>
+        <w:t xml:space="preserve">     </w:t>
+      </w:r>
+      <w:r>
+        <w:rPr>
+          <w:rFonts w:ascii="Arial" w:hAnsi="Arial" w:cs="Arial"/>
+          <w:sz w:val="24"/>
+          <w:szCs w:val="24"/>
+        </w:rPr>
+        <w:t>Macaco 3 par -&gt; 0 impar -&gt; 4 : 3 : 121 10 162</w:t>
+      </w:r>
+      <w:r>
+        <w:rPr>
+          <w:rFonts w:ascii="Arial" w:hAnsi="Arial" w:cs="Arial"/>
+          <w:sz w:val="24"/>
+          <w:szCs w:val="24"/>
+        </w:rPr>
+        <w:br/>
+      </w:r>
+      <w:r>
+        <w:rPr>
+          <w:rFonts w:ascii="Arial" w:hAnsi="Arial" w:cs="Arial"/>
+          <w:sz w:val="24"/>
+          <w:szCs w:val="24"/>
+        </w:rPr>
+        <w:t xml:space="preserve">     </w:t>
+      </w:r>
+      <w:r>
+        <w:rPr>
+          <w:rFonts w:ascii="Arial" w:hAnsi="Arial" w:cs="Arial"/>
+          <w:sz w:val="24"/>
+          <w:szCs w:val="24"/>
+        </w:rPr>
+        <w:t>Macaco 4 par -&gt; 0 impar -&gt; 5 : 5 : 16 110 125 113 35</w:t>
+      </w:r>
+    </w:p>
+    <w:p>
+      <w:pPr>
+        <w:rPr>
+          <w:rFonts w:ascii="Arial" w:hAnsi="Arial" w:cs="Arial"/>
+          <w:sz w:val="24"/>
+          <w:szCs w:val="24"/>
+        </w:rPr>
+      </w:pPr>
+      <w:r>
+        <w:rPr>
+          <w:rFonts w:ascii="Arial" w:hAnsi="Arial" w:cs="Arial"/>
+          <w:sz w:val="24"/>
+          <w:szCs w:val="24"/>
+        </w:rPr>
+        <w:t xml:space="preserve">     </w:t>
+      </w:r>
+      <w:r>
+        <w:rPr>
+          <w:rFonts w:ascii="Arial" w:hAnsi="Arial" w:cs="Arial"/>
+          <w:sz w:val="24"/>
+          <w:szCs w:val="24"/>
+        </w:rPr>
+        <w:t>...</w:t>
+      </w:r>
+    </w:p>
+    <w:p>
+      <w:pPr>
+        <w:rPr>
+          <w:rFonts w:ascii="Arial" w:hAnsi="Arial" w:cs="Arial"/>
+        </w:rPr>
+      </w:pPr>
+      <w:r>
+        <w:rPr>
+          <w:rFonts w:ascii="Arial" w:hAnsi="Arial" w:cs="Arial"/>
+        </w:rPr>
+        <w:t xml:space="preserve">     </w:t>
+      </w:r>
+      <w:r>
+        <w:rPr>
+          <w:rFonts w:ascii="Arial" w:hAnsi="Arial" w:cs="Arial"/>
+        </w:rPr>
+        <w:t>Macaco 5 par -&gt; 2 impar -&gt; 0 : 8 : 120 25 20 134 166 100 157 159</w:t>
       </w:r>
     </w:p>
     <w:p>
       <w:pPr>
         <w:spacing w:after="240" w:line="240" w:lineRule="auto"/>
+        <w:jc w:val="both"/>
         <w:rPr>
           <w:rFonts w:ascii="Arial" w:eastAsia="Times New Roman" w:hAnsi="Arial" w:cs="Arial"/>
           <w:kern w:val="0"/>
@@ -1811,25 +2328,213 @@
           <w:lang w:eastAsia="pt-BR"/>
           <w14:ligatures w14:val="none"/>
         </w:rPr>
-        <w:t xml:space="preserve"> como mostra o </w:t>
-      </w:r>
-      <w:r>
-        <w:rPr>
-          <w:rFonts w:ascii="Arial" w:eastAsia="Times New Roman" w:hAnsi="Arial" w:cs="Arial"/>
-          <w:kern w:val="0"/>
-          <w:sz w:val="24"/>
-          <w:szCs w:val="24"/>
-          <w:lang w:eastAsia="pt-BR"/>
-          <w14:ligatures w14:val="none"/>
-        </w:rPr>
-        <w:t>no esquema abaixo</w:t>
+        <w:t>C</w:t>
+      </w:r>
+      <w:r>
+        <w:rPr>
+          <w:rFonts w:ascii="Arial" w:eastAsia="Times New Roman" w:hAnsi="Arial" w:cs="Arial"/>
+          <w:kern w:val="0"/>
+          <w:sz w:val="24"/>
+          <w:szCs w:val="24"/>
+          <w:lang w:eastAsia="pt-BR"/>
+          <w14:ligatures w14:val="none"/>
+        </w:rPr>
+        <w:t>omo podemos ver, após o M</w:t>
+      </w:r>
+      <w:r>
+        <w:rPr>
+          <w:rFonts w:ascii="Arial" w:eastAsia="Times New Roman" w:hAnsi="Arial" w:cs="Arial"/>
+          <w:kern w:val="0"/>
+          <w:sz w:val="24"/>
+          <w:szCs w:val="24"/>
+          <w:lang w:eastAsia="pt-BR"/>
+          <w14:ligatures w14:val="none"/>
+        </w:rPr>
+        <w:t>0</w:t>
+      </w:r>
+      <w:r>
+        <w:rPr>
+          <w:rFonts w:ascii="Arial" w:eastAsia="Times New Roman" w:hAnsi="Arial" w:cs="Arial"/>
+          <w:kern w:val="0"/>
+          <w:sz w:val="24"/>
+          <w:szCs w:val="24"/>
+          <w:lang w:eastAsia="pt-BR"/>
+          <w14:ligatures w14:val="none"/>
+        </w:rPr>
+        <w:t xml:space="preserve"> distribuir seus cocos, o próximo que irá distribuir será M1, que fará isto para </w:t>
+      </w:r>
+      <w:r>
+        <w:rPr>
+          <w:rFonts w:ascii="Arial" w:eastAsia="Times New Roman" w:hAnsi="Arial" w:cs="Arial"/>
+          <w:kern w:val="0"/>
+          <w:sz w:val="24"/>
+          <w:szCs w:val="24"/>
+          <w:lang w:eastAsia="pt-BR"/>
+          <w14:ligatures w14:val="none"/>
+        </w:rPr>
+        <w:t>M</w:t>
+      </w:r>
+      <w:r>
+        <w:rPr>
+          <w:rFonts w:ascii="Arial" w:eastAsia="Times New Roman" w:hAnsi="Arial" w:cs="Arial"/>
+          <w:kern w:val="0"/>
+          <w:sz w:val="24"/>
+          <w:szCs w:val="24"/>
+          <w:lang w:eastAsia="pt-BR"/>
+          <w14:ligatures w14:val="none"/>
+        </w:rPr>
+        <w:t xml:space="preserve">0 e </w:t>
+      </w:r>
+      <w:r>
+        <w:rPr>
+          <w:rFonts w:ascii="Arial" w:eastAsia="Times New Roman" w:hAnsi="Arial" w:cs="Arial"/>
+          <w:kern w:val="0"/>
+          <w:sz w:val="24"/>
+          <w:szCs w:val="24"/>
+          <w:lang w:eastAsia="pt-BR"/>
+          <w14:ligatures w14:val="none"/>
+        </w:rPr>
+        <w:t>M</w:t>
+      </w:r>
+      <w:r>
+        <w:rPr>
+          <w:rFonts w:ascii="Arial" w:eastAsia="Times New Roman" w:hAnsi="Arial" w:cs="Arial"/>
+          <w:kern w:val="0"/>
+          <w:sz w:val="24"/>
+          <w:szCs w:val="24"/>
+          <w:lang w:eastAsia="pt-BR"/>
+          <w14:ligatures w14:val="none"/>
+        </w:rPr>
+        <w:t xml:space="preserve">5. </w:t>
+      </w:r>
+      <w:r>
+        <w:rPr>
+          <w:rFonts w:ascii="Arial" w:eastAsia="Times New Roman" w:hAnsi="Arial" w:cs="Arial"/>
+          <w:kern w:val="0"/>
+          <w:sz w:val="24"/>
+          <w:szCs w:val="24"/>
+          <w:lang w:eastAsia="pt-BR"/>
+          <w14:ligatures w14:val="none"/>
+        </w:rPr>
+        <w:t>Assim, é fácil notar que o algoritmo teria que dar um indeterminado número de voltar na lista, pois ao mesmo tempo que um macaco pode mandar para outro, este outro pode mandar de volta para ele</w:t>
+      </w:r>
+      <w:r>
+        <w:rPr>
+          <w:rFonts w:ascii="Arial" w:eastAsia="Times New Roman" w:hAnsi="Arial" w:cs="Arial"/>
+          <w:kern w:val="0"/>
+          <w:sz w:val="24"/>
+          <w:szCs w:val="24"/>
+          <w:lang w:eastAsia="pt-BR"/>
+          <w14:ligatures w14:val="none"/>
+        </w:rPr>
+        <w:t xml:space="preserve"> e</w:t>
+      </w:r>
+      <w:r>
+        <w:rPr>
+          <w:rFonts w:ascii="Arial" w:eastAsia="Times New Roman" w:hAnsi="Arial" w:cs="Arial"/>
+          <w:kern w:val="0"/>
+          <w:sz w:val="24"/>
+          <w:szCs w:val="24"/>
+          <w:lang w:eastAsia="pt-BR"/>
+          <w14:ligatures w14:val="none"/>
+        </w:rPr>
+        <w:t xml:space="preserve"> assim</w:t>
+      </w:r>
+      <w:r>
+        <w:rPr>
+          <w:rFonts w:ascii="Arial" w:eastAsia="Times New Roman" w:hAnsi="Arial" w:cs="Arial"/>
+          <w:kern w:val="0"/>
+          <w:sz w:val="24"/>
+          <w:szCs w:val="24"/>
+          <w:lang w:eastAsia="pt-BR"/>
+          <w14:ligatures w14:val="none"/>
+        </w:rPr>
+        <w:t xml:space="preserve"> </w:t>
+      </w:r>
+      <w:r>
+        <w:rPr>
+          <w:rFonts w:ascii="Arial" w:eastAsia="Times New Roman" w:hAnsi="Arial" w:cs="Arial"/>
+          <w:kern w:val="0"/>
+          <w:sz w:val="24"/>
+          <w:szCs w:val="24"/>
+          <w:lang w:eastAsia="pt-BR"/>
+          <w14:ligatures w14:val="none"/>
+        </w:rPr>
+        <w:t>se aplicar</w:t>
+      </w:r>
+      <w:r>
+        <w:rPr>
+          <w:rFonts w:ascii="Arial" w:eastAsia="Times New Roman" w:hAnsi="Arial" w:cs="Arial"/>
+          <w:kern w:val="0"/>
+          <w:sz w:val="24"/>
+          <w:szCs w:val="24"/>
+          <w:lang w:eastAsia="pt-BR"/>
+          <w14:ligatures w14:val="none"/>
+        </w:rPr>
+        <w:t xml:space="preserve"> para qualquer </w:t>
+      </w:r>
+      <w:r>
+        <w:rPr>
+          <w:rFonts w:ascii="Arial" w:eastAsia="Times New Roman" w:hAnsi="Arial" w:cs="Arial"/>
+          <w:kern w:val="0"/>
+          <w:sz w:val="24"/>
+          <w:szCs w:val="24"/>
+          <w:lang w:eastAsia="pt-BR"/>
+          <w14:ligatures w14:val="none"/>
+        </w:rPr>
+        <w:t xml:space="preserve">outro </w:t>
+      </w:r>
+      <w:r>
+        <w:rPr>
+          <w:rFonts w:ascii="Arial" w:eastAsia="Times New Roman" w:hAnsi="Arial" w:cs="Arial"/>
+          <w:kern w:val="0"/>
+          <w:sz w:val="24"/>
+          <w:szCs w:val="24"/>
+          <w:lang w:eastAsia="pt-BR"/>
+          <w14:ligatures w14:val="none"/>
+        </w:rPr>
+        <w:t>macaco</w:t>
+      </w:r>
+      <w:r>
+        <w:rPr>
+          <w:rFonts w:ascii="Arial" w:eastAsia="Times New Roman" w:hAnsi="Arial" w:cs="Arial"/>
+          <w:kern w:val="0"/>
+          <w:sz w:val="24"/>
+          <w:szCs w:val="24"/>
+          <w:lang w:eastAsia="pt-BR"/>
+          <w14:ligatures w14:val="none"/>
+        </w:rPr>
+        <w:t xml:space="preserve"> da lista</w:t>
+      </w:r>
+      <w:r>
+        <w:rPr>
+          <w:rFonts w:ascii="Arial" w:eastAsia="Times New Roman" w:hAnsi="Arial" w:cs="Arial"/>
+          <w:kern w:val="0"/>
+          <w:sz w:val="24"/>
+          <w:szCs w:val="24"/>
+          <w:lang w:eastAsia="pt-BR"/>
+          <w14:ligatures w14:val="none"/>
+        </w:rPr>
+        <w:t>.</w:t>
+      </w:r>
+      <w:r>
+        <w:rPr>
+          <w:rFonts w:ascii="Arial" w:eastAsia="Times New Roman" w:hAnsi="Arial" w:cs="Arial"/>
+          <w:kern w:val="0"/>
+          <w:sz w:val="24"/>
+          <w:szCs w:val="24"/>
+          <w:lang w:eastAsia="pt-BR"/>
+          <w14:ligatures w14:val="none"/>
+        </w:rPr>
+        <w:t xml:space="preserve"> </w:t>
       </w:r>
     </w:p>
     <w:p>
       <w:pPr>
         <w:spacing w:after="240" w:line="240" w:lineRule="auto"/>
-        <w:rPr>
-          <w:rFonts w:ascii="Times New Roman" w:eastAsia="Times New Roman" w:hAnsi="Times New Roman" w:cs="Times New Roman"/>
+        <w:jc w:val="both"/>
+        <w:rPr>
+          <w:rFonts w:ascii="Arial" w:eastAsia="Times New Roman" w:hAnsi="Arial" w:cs="Arial"/>
           <w:kern w:val="0"/>
           <w:sz w:val="24"/>
           <w:szCs w:val="24"/>
@@ -1841,8 +2546,9 @@
     <w:p>
       <w:pPr>
         <w:spacing w:after="240" w:line="240" w:lineRule="auto"/>
-        <w:rPr>
-          <w:rFonts w:ascii="Times New Roman" w:eastAsia="Times New Roman" w:hAnsi="Times New Roman" w:cs="Times New Roman"/>
+        <w:jc w:val="both"/>
+        <w:rPr>
+          <w:rFonts w:ascii="Arial" w:eastAsia="Times New Roman" w:hAnsi="Arial" w:cs="Arial"/>
           <w:kern w:val="0"/>
           <w:sz w:val="24"/>
           <w:szCs w:val="24"/>
@@ -1854,6 +2560,86 @@
     <w:p>
       <w:pPr>
         <w:spacing w:after="240" w:line="240" w:lineRule="auto"/>
+        <w:jc w:val="both"/>
+        <w:rPr>
+          <w:rFonts w:ascii="Arial" w:eastAsia="Times New Roman" w:hAnsi="Arial" w:cs="Arial"/>
+          <w:kern w:val="0"/>
+          <w:sz w:val="24"/>
+          <w:szCs w:val="24"/>
+          <w:lang w:eastAsia="pt-BR"/>
+          <w14:ligatures w14:val="none"/>
+        </w:rPr>
+      </w:pPr>
+    </w:p>
+    <w:p>
+      <w:pPr>
+        <w:spacing w:after="240" w:line="240" w:lineRule="auto"/>
+        <w:jc w:val="center"/>
+        <w:rPr>
+          <w:rFonts w:ascii="Arial" w:eastAsia="Times New Roman" w:hAnsi="Arial" w:cs="Arial"/>
+          <w:kern w:val="0"/>
+          <w:sz w:val="24"/>
+          <w:szCs w:val="24"/>
+          <w:lang w:eastAsia="pt-BR"/>
+          <w14:ligatures w14:val="none"/>
+        </w:rPr>
+      </w:pPr>
+      <w:r>
+        <w:rPr>
+          <w:rFonts w:ascii="Arial" w:eastAsia="Times New Roman" w:hAnsi="Arial" w:cs="Arial"/>
+          <w:noProof/>
+          <w:kern w:val="0"/>
+          <w:sz w:val="24"/>
+          <w:szCs w:val="24"/>
+          <w:lang w:eastAsia="pt-BR"/>
+        </w:rPr>
+        <w:lastRenderedPageBreak/>
+        <w:drawing>
+          <wp:inline distT="0" distB="0" distL="0" distR="0" wp14:anchorId="72623566" wp14:editId="6C918D79">
+            <wp:extent cx="5400040" cy="3627120"/>
+            <wp:effectExtent l="0" t="0" r="0" b="0"/>
+            <wp:docPr id="2" name="Imagem 2" descr="Diagrama&#10;&#10;Descrição gerada automaticamente"/>
+            <wp:cNvGraphicFramePr>
+              <a:graphicFrameLocks xmlns:a="http://schemas.openxmlformats.org/drawingml/2006/main" noChangeAspect="1"/>
+            </wp:cNvGraphicFramePr>
+            <a:graphic xmlns:a="http://schemas.openxmlformats.org/drawingml/2006/main">
+              <a:graphicData uri="http://schemas.openxmlformats.org/drawingml/2006/picture">
+                <pic:pic xmlns:pic="http://schemas.openxmlformats.org/drawingml/2006/picture">
+                  <pic:nvPicPr>
+                    <pic:cNvPr id="2" name="Imagem 2" descr="Diagrama&#10;&#10;Descrição gerada automaticamente"/>
+                    <pic:cNvPicPr/>
+                  </pic:nvPicPr>
+                  <pic:blipFill>
+                    <a:blip r:embed="rId6" cstate="print">
+                      <a:extLst>
+                        <a:ext uri="{28A0092B-C50C-407E-A947-70E740481C1C}">
+                          <a14:useLocalDpi xmlns:a14="http://schemas.microsoft.com/office/drawing/2010/main" val="0"/>
+                        </a:ext>
+                      </a:extLst>
+                    </a:blip>
+                    <a:stretch>
+                      <a:fillRect/>
+                    </a:stretch>
+                  </pic:blipFill>
+                  <pic:spPr>
+                    <a:xfrm>
+                      <a:off x="0" y="0"/>
+                      <a:ext cx="5400040" cy="3627120"/>
+                    </a:xfrm>
+                    <a:prstGeom prst="rect">
+                      <a:avLst/>
+                    </a:prstGeom>
+                  </pic:spPr>
+                </pic:pic>
+              </a:graphicData>
+            </a:graphic>
+          </wp:inline>
+        </w:drawing>
+      </w:r>
+    </w:p>
+    <w:p>
+      <w:pPr>
+        <w:spacing w:after="240" w:line="240" w:lineRule="auto"/>
         <w:rPr>
           <w:rFonts w:ascii="Times New Roman" w:eastAsia="Times New Roman" w:hAnsi="Times New Roman" w:cs="Times New Roman"/>
           <w:kern w:val="0"/>
@@ -1876,18 +2662,6 @@
           <w14:ligatures w14:val="none"/>
         </w:rPr>
       </w:pPr>
-      <w:r>
-        <w:rPr>
-          <w:rFonts w:ascii="Arial" w:eastAsia="Times New Roman" w:hAnsi="Arial" w:cs="Arial"/>
-          <w:color w:val="000000"/>
-          <w:kern w:val="0"/>
-          <w:sz w:val="24"/>
-          <w:szCs w:val="24"/>
-          <w:lang w:eastAsia="pt-BR"/>
-          <w14:ligatures w14:val="none"/>
-        </w:rPr>
-        <w:t>Primeira solução</w:t>
-      </w:r>
     </w:p>
     <w:p>
       <w:pPr>
@@ -2405,7 +3179,6 @@
   <w:style w:type="character" w:default="1" w:styleId="Fontepargpadro">
     <w:name w:val="Default Paragraph Font"/>
     <w:uiPriority w:val="1"/>
-    <w:semiHidden/>
     <w:unhideWhenUsed/>
   </w:style>
   <w:style w:type="table" w:default="1" w:styleId="Tabelanormal">

</xml_diff>